<commit_message>
Used brute force method to upload SP500 companies through a CSV file called SP500 found in \data. Implemented KMeans clustering function found in clustering.py. KMeans takes in trading volume dataframe in company ticker columns and time in rows. Outputs clustering centers.
</commit_message>
<xml_diff>
--- a/Project Progress Report.docx
+++ b/Project Progress Report.docx
@@ -337,17 +337,306 @@
           <w:b/>
           <w:sz w:val="28"/>
         </w:rPr>
-        <w:t xml:space="preserve">[To Fix] </w:t>
-      </w:r>
-    </w:p>
-    <w:p>
-      <w:pPr>
-        <w:rPr>
-          <w:sz w:val="28"/>
-        </w:rPr>
-      </w:pPr>
+        <w:t>[To Fix]</w:t>
+      </w:r>
+      <w:r>
+        <w:rPr>
+          <w:b/>
+          <w:sz w:val="28"/>
+        </w:rPr>
+        <w:t xml:space="preserve"> </w:t>
+      </w:r>
+      <w:r>
+        <w:rPr>
+          <w:b/>
+          <w:sz w:val="28"/>
+        </w:rPr>
+        <w:t xml:space="preserve"> </w:t>
+      </w:r>
+    </w:p>
+    <w:p>
+      <w:pPr>
+        <w:ind w:left="720"/>
+        <w:rPr>
+          <w:sz w:val="28"/>
+        </w:rPr>
+      </w:pPr>
+      <w:proofErr w:type="gramStart"/>
+      <w:r>
+        <w:rPr>
+          <w:sz w:val="28"/>
+        </w:rPr>
+        <w:t>git</w:t>
+      </w:r>
+      <w:proofErr w:type="gramEnd"/>
+      <w:r>
+        <w:rPr>
+          <w:sz w:val="28"/>
+        </w:rPr>
+        <w:t xml:space="preserve"> status</w:t>
+      </w:r>
+    </w:p>
+    <w:p>
+      <w:pPr>
+        <w:ind w:left="720"/>
+        <w:rPr>
+          <w:sz w:val="28"/>
+        </w:rPr>
+      </w:pPr>
+      <w:proofErr w:type="gramStart"/>
+      <w:r>
+        <w:rPr>
+          <w:sz w:val="28"/>
+        </w:rPr>
+        <w:t>git</w:t>
+      </w:r>
+      <w:proofErr w:type="gramEnd"/>
+      <w:r>
+        <w:rPr>
+          <w:sz w:val="28"/>
+        </w:rPr>
+        <w:t xml:space="preserve"> add .</w:t>
+      </w:r>
+    </w:p>
+    <w:p>
+      <w:pPr>
+        <w:ind w:left="720"/>
+        <w:rPr>
+          <w:sz w:val="28"/>
+        </w:rPr>
+      </w:pPr>
+      <w:proofErr w:type="gramStart"/>
+      <w:r>
+        <w:rPr>
+          <w:sz w:val="28"/>
+        </w:rPr>
+        <w:t>git</w:t>
+      </w:r>
+      <w:proofErr w:type="gramEnd"/>
+      <w:r>
+        <w:rPr>
+          <w:sz w:val="28"/>
+        </w:rPr>
+        <w:t xml:space="preserve"> commit -m "Describe what you changed"</w:t>
+      </w:r>
+    </w:p>
+    <w:p>
+      <w:pPr>
+        <w:ind w:left="720"/>
+        <w:rPr>
+          <w:sz w:val="28"/>
+        </w:rPr>
+      </w:pPr>
+      <w:proofErr w:type="gramStart"/>
+      <w:r>
+        <w:rPr>
+          <w:sz w:val="28"/>
+        </w:rPr>
+        <w:lastRenderedPageBreak/>
+        <w:t>git</w:t>
+      </w:r>
+      <w:proofErr w:type="gramEnd"/>
+      <w:r>
+        <w:rPr>
+          <w:sz w:val="28"/>
+        </w:rPr>
+        <w:t xml:space="preserve"> push</w:t>
+      </w:r>
+    </w:p>
+    <w:p>
+      <w:pPr>
+        <w:rPr>
+          <w:b/>
+          <w:sz w:val="28"/>
+          <w:u w:val="single"/>
+        </w:rPr>
+      </w:pPr>
+      <w:r>
+        <w:rPr>
+          <w:b/>
+          <w:sz w:val="28"/>
+          <w:u w:val="single"/>
+        </w:rPr>
+        <w:t>2026-02-08</w:t>
+      </w:r>
+    </w:p>
+    <w:p>
+      <w:pPr>
+        <w:pStyle w:val="ListParagraph"/>
+        <w:numPr>
+          <w:ilvl w:val="0"/>
+          <w:numId w:val="1"/>
+        </w:numPr>
+        <w:rPr>
+          <w:b/>
+          <w:sz w:val="28"/>
+          <w:u w:val="single"/>
+        </w:rPr>
+      </w:pPr>
+      <w:r>
+        <w:rPr>
+          <w:sz w:val="28"/>
+        </w:rPr>
+        <w:t xml:space="preserve">Created </w:t>
+      </w:r>
+      <w:proofErr w:type="spellStart"/>
+      <w:r>
+        <w:rPr>
+          <w:sz w:val="28"/>
+        </w:rPr>
+        <w:t>get_volume</w:t>
+      </w:r>
+      <w:proofErr w:type="spellEnd"/>
+      <w:r>
+        <w:rPr>
+          <w:sz w:val="28"/>
+        </w:rPr>
+        <w:t xml:space="preserve"> and </w:t>
+      </w:r>
+      <w:proofErr w:type="spellStart"/>
+      <w:r>
+        <w:rPr>
+          <w:sz w:val="28"/>
+        </w:rPr>
+        <w:t>get_market_Cap</w:t>
+      </w:r>
+      <w:proofErr w:type="spellEnd"/>
+      <w:r>
+        <w:rPr>
+          <w:sz w:val="28"/>
+        </w:rPr>
+        <w:t xml:space="preserve"> functions to feed into </w:t>
+      </w:r>
+      <w:proofErr w:type="spellStart"/>
+      <w:r>
+        <w:rPr>
+          <w:sz w:val="28"/>
+        </w:rPr>
+        <w:t>Kmeans</w:t>
+      </w:r>
+      <w:proofErr w:type="spellEnd"/>
+      <w:r>
+        <w:rPr>
+          <w:sz w:val="28"/>
+        </w:rPr>
+        <w:t xml:space="preserve"> algorithm.</w:t>
+      </w:r>
+    </w:p>
+    <w:p>
+      <w:pPr>
+        <w:pStyle w:val="ListParagraph"/>
+        <w:numPr>
+          <w:ilvl w:val="0"/>
+          <w:numId w:val="1"/>
+        </w:numPr>
+        <w:rPr>
+          <w:b/>
+          <w:sz w:val="28"/>
+          <w:u w:val="single"/>
+        </w:rPr>
+      </w:pPr>
+      <w:r>
+        <w:rPr>
+          <w:sz w:val="28"/>
+        </w:rPr>
+        <w:t xml:space="preserve">Still need to sort SP500 ticker data API call error </w:t>
+      </w:r>
+      <w:r>
+        <w:rPr>
+          <w:b/>
+          <w:sz w:val="28"/>
+        </w:rPr>
+        <w:t>[To Fix]</w:t>
+      </w:r>
+      <w:r>
+        <w:rPr>
+          <w:sz w:val="28"/>
+        </w:rPr>
+        <w:t>.</w:t>
+      </w:r>
+      <w:r>
+        <w:rPr>
+          <w:sz w:val="28"/>
+        </w:rPr>
+        <w:t xml:space="preserve"> Tried </w:t>
+      </w:r>
+      <w:proofErr w:type="spellStart"/>
+      <w:r>
+        <w:rPr>
+          <w:sz w:val="28"/>
+        </w:rPr>
+        <w:t>pytickersymbols</w:t>
+      </w:r>
+      <w:proofErr w:type="spellEnd"/>
+      <w:r>
+        <w:rPr>
+          <w:sz w:val="28"/>
+        </w:rPr>
+        <w:t xml:space="preserve"> but only returning list of 193 companies, not 500.</w:t>
+      </w:r>
+    </w:p>
+    <w:p>
+      <w:pPr>
+        <w:pStyle w:val="ListParagraph"/>
+        <w:numPr>
+          <w:ilvl w:val="0"/>
+          <w:numId w:val="1"/>
+        </w:numPr>
+        <w:rPr>
+          <w:b/>
+          <w:sz w:val="28"/>
+          <w:u w:val="single"/>
+        </w:rPr>
+      </w:pPr>
+      <w:r>
+        <w:rPr>
+          <w:sz w:val="28"/>
+        </w:rPr>
+        <w:t>Imported CSV of all 500 company tickers onto data folder. Not perfect but works right now.</w:t>
+      </w:r>
+    </w:p>
+    <w:p>
+      <w:pPr>
+        <w:pStyle w:val="ListParagraph"/>
+        <w:numPr>
+          <w:ilvl w:val="0"/>
+          <w:numId w:val="1"/>
+        </w:numPr>
+        <w:rPr>
+          <w:b/>
+          <w:sz w:val="28"/>
+          <w:u w:val="single"/>
+        </w:rPr>
+      </w:pPr>
+      <w:r>
+        <w:rPr>
+          <w:sz w:val="28"/>
+        </w:rPr>
+        <w:t xml:space="preserve">Implemented </w:t>
+      </w:r>
+      <w:proofErr w:type="spellStart"/>
+      <w:r>
+        <w:rPr>
+          <w:sz w:val="28"/>
+        </w:rPr>
+        <w:t>KMeans</w:t>
+      </w:r>
+      <w:proofErr w:type="spellEnd"/>
+      <w:r>
+        <w:rPr>
+          <w:sz w:val="28"/>
+        </w:rPr>
+        <w:t xml:space="preserve"> clustering, normalised by market cap and returns the clustering centers.</w:t>
+      </w:r>
       <w:bookmarkStart w:id="0" w:name="_GoBack"/>
       <w:bookmarkEnd w:id="0"/>
+    </w:p>
+    <w:p>
+      <w:pPr>
+        <w:rPr>
+          <w:sz w:val="28"/>
+        </w:rPr>
+      </w:pPr>
     </w:p>
     <w:p>
       <w:pPr>

</xml_diff>

<commit_message>
Wrote main function and implemented steps for kmeans classification. Created visualisations and PCA. Identified bug with get_volume and get_market_cap functions which decreases performance. Next steps will be to optimise yfinance api calls for those functions...
</commit_message>
<xml_diff>
--- a/Project Progress Report.docx
+++ b/Project Progress Report.docx
@@ -626,7 +626,274 @@
         <w:rPr>
           <w:sz w:val="28"/>
         </w:rPr>
-        <w:t xml:space="preserve"> clustering, normalised by market cap and returns the clustering centers.</w:t>
+        <w:t xml:space="preserve"> clustering, normalised by market cap and returns the clustering </w:t>
+      </w:r>
+      <w:proofErr w:type="spellStart"/>
+      <w:r>
+        <w:rPr>
+          <w:sz w:val="28"/>
+        </w:rPr>
+        <w:t>centers</w:t>
+      </w:r>
+      <w:proofErr w:type="spellEnd"/>
+      <w:r>
+        <w:rPr>
+          <w:sz w:val="28"/>
+        </w:rPr>
+        <w:t>.</w:t>
+      </w:r>
+    </w:p>
+    <w:p>
+      <w:pPr>
+        <w:rPr>
+          <w:b/>
+          <w:sz w:val="28"/>
+          <w:u w:val="single"/>
+        </w:rPr>
+      </w:pPr>
+      <w:r>
+        <w:rPr>
+          <w:b/>
+          <w:sz w:val="28"/>
+          <w:u w:val="single"/>
+        </w:rPr>
+        <w:t>2026-02-28</w:t>
+      </w:r>
+    </w:p>
+    <w:p>
+      <w:pPr>
+        <w:pStyle w:val="ListParagraph"/>
+        <w:numPr>
+          <w:ilvl w:val="0"/>
+          <w:numId w:val="1"/>
+        </w:numPr>
+        <w:rPr>
+          <w:b/>
+          <w:sz w:val="28"/>
+          <w:u w:val="single"/>
+        </w:rPr>
+      </w:pPr>
+      <w:r>
+        <w:rPr>
+          <w:sz w:val="28"/>
+        </w:rPr>
+        <w:t xml:space="preserve">Wrote a main function and implemented all steps in step1. </w:t>
+      </w:r>
+    </w:p>
+    <w:p>
+      <w:pPr>
+        <w:pStyle w:val="ListParagraph"/>
+        <w:numPr>
+          <w:ilvl w:val="0"/>
+          <w:numId w:val="1"/>
+        </w:numPr>
+        <w:rPr>
+          <w:b/>
+          <w:sz w:val="28"/>
+          <w:u w:val="single"/>
+        </w:rPr>
+      </w:pPr>
+      <w:r>
+        <w:rPr>
+          <w:sz w:val="28"/>
+        </w:rPr>
+        <w:t xml:space="preserve">Created visualisations for </w:t>
+      </w:r>
+      <w:proofErr w:type="spellStart"/>
+      <w:r>
+        <w:rPr>
+          <w:sz w:val="28"/>
+        </w:rPr>
+        <w:t>kmeans</w:t>
+      </w:r>
+      <w:proofErr w:type="spellEnd"/>
+      <w:r>
+        <w:rPr>
+          <w:sz w:val="28"/>
+        </w:rPr>
+        <w:t xml:space="preserve"> clustering.</w:t>
+      </w:r>
+    </w:p>
+    <w:p>
+      <w:pPr>
+        <w:pStyle w:val="ListParagraph"/>
+        <w:numPr>
+          <w:ilvl w:val="0"/>
+          <w:numId w:val="1"/>
+        </w:numPr>
+        <w:rPr>
+          <w:b/>
+          <w:sz w:val="28"/>
+          <w:u w:val="single"/>
+        </w:rPr>
+      </w:pPr>
+      <w:r>
+        <w:rPr>
+          <w:sz w:val="28"/>
+        </w:rPr>
+        <w:t xml:space="preserve">Identified bug with </w:t>
+      </w:r>
+      <w:proofErr w:type="spellStart"/>
+      <w:r>
+        <w:rPr>
+          <w:sz w:val="28"/>
+        </w:rPr>
+        <w:t>get_volume</w:t>
+      </w:r>
+      <w:proofErr w:type="spellEnd"/>
+      <w:r>
+        <w:rPr>
+          <w:sz w:val="28"/>
+        </w:rPr>
+        <w:t xml:space="preserve"> function which slowed performance, happened due to calling </w:t>
+      </w:r>
+      <w:proofErr w:type="spellStart"/>
+      <w:proofErr w:type="gramStart"/>
+      <w:r>
+        <w:rPr>
+          <w:sz w:val="28"/>
+        </w:rPr>
+        <w:t>frame.insert</w:t>
+      </w:r>
+      <w:proofErr w:type="spellEnd"/>
+      <w:r>
+        <w:rPr>
+          <w:sz w:val="28"/>
+        </w:rPr>
+        <w:t>(</w:t>
+      </w:r>
+      <w:proofErr w:type="gramEnd"/>
+      <w:r>
+        <w:rPr>
+          <w:sz w:val="28"/>
+        </w:rPr>
+        <w:t xml:space="preserve">) too many times internally through pandas. Doing it hundreds of times for all sp500 tickers fragments memory. Used </w:t>
+      </w:r>
+      <w:proofErr w:type="spellStart"/>
+      <w:r>
+        <w:rPr>
+          <w:sz w:val="28"/>
+        </w:rPr>
+        <w:t>volume_series</w:t>
+      </w:r>
+      <w:proofErr w:type="spellEnd"/>
+      <w:r>
+        <w:rPr>
+          <w:sz w:val="28"/>
+        </w:rPr>
+        <w:t xml:space="preserve"> and built a list and concatenated only once.</w:t>
+      </w:r>
+    </w:p>
+    <w:p>
+      <w:pPr>
+        <w:pStyle w:val="ListParagraph"/>
+        <w:numPr>
+          <w:ilvl w:val="0"/>
+          <w:numId w:val="1"/>
+        </w:numPr>
+        <w:rPr>
+          <w:b/>
+          <w:sz w:val="28"/>
+          <w:u w:val="single"/>
+        </w:rPr>
+      </w:pPr>
+      <w:r>
+        <w:rPr>
+          <w:sz w:val="28"/>
+        </w:rPr>
+        <w:t xml:space="preserve">For better performance, implement Vectorising market cap norm, Optimise </w:t>
+      </w:r>
+      <w:proofErr w:type="spellStart"/>
+      <w:r>
+        <w:rPr>
+          <w:sz w:val="28"/>
+        </w:rPr>
+        <w:t>yfinance</w:t>
+      </w:r>
+      <w:proofErr w:type="spellEnd"/>
+      <w:r>
+        <w:rPr>
+          <w:sz w:val="28"/>
+        </w:rPr>
+        <w:t xml:space="preserve"> downloads for 500 tickers.</w:t>
+      </w:r>
+    </w:p>
+    <w:p>
+      <w:pPr>
+        <w:pStyle w:val="ListParagraph"/>
+        <w:numPr>
+          <w:ilvl w:val="0"/>
+          <w:numId w:val="1"/>
+        </w:numPr>
+        <w:rPr>
+          <w:b/>
+          <w:sz w:val="28"/>
+          <w:u w:val="single"/>
+        </w:rPr>
+      </w:pPr>
+      <w:r>
+        <w:rPr>
+          <w:sz w:val="28"/>
+        </w:rPr>
+        <w:t xml:space="preserve">Optimise </w:t>
+      </w:r>
+      <w:proofErr w:type="spellStart"/>
+      <w:r>
+        <w:rPr>
+          <w:sz w:val="28"/>
+        </w:rPr>
+        <w:t>get_market_cap</w:t>
+      </w:r>
+      <w:proofErr w:type="spellEnd"/>
+      <w:r>
+        <w:rPr>
+          <w:sz w:val="28"/>
+        </w:rPr>
+        <w:t xml:space="preserve"> </w:t>
+      </w:r>
+      <w:proofErr w:type="spellStart"/>
+      <w:r>
+        <w:rPr>
+          <w:sz w:val="28"/>
+        </w:rPr>
+        <w:t>funct</w:t>
+      </w:r>
+      <w:proofErr w:type="spellEnd"/>
+      <w:r>
+        <w:rPr>
+          <w:sz w:val="28"/>
+        </w:rPr>
+        <w:t xml:space="preserve"> to stop calling </w:t>
+      </w:r>
+      <w:proofErr w:type="spellStart"/>
+      <w:r>
+        <w:rPr>
+          <w:sz w:val="28"/>
+        </w:rPr>
+        <w:t>yfinance</w:t>
+      </w:r>
+      <w:proofErr w:type="spellEnd"/>
+      <w:r>
+        <w:rPr>
+          <w:sz w:val="28"/>
+        </w:rPr>
+        <w:t xml:space="preserve"> </w:t>
+      </w:r>
+      <w:proofErr w:type="spellStart"/>
+      <w:proofErr w:type="gramStart"/>
+      <w:r>
+        <w:rPr>
+          <w:sz w:val="28"/>
+        </w:rPr>
+        <w:t>api</w:t>
+      </w:r>
+      <w:proofErr w:type="spellEnd"/>
+      <w:proofErr w:type="gramEnd"/>
+      <w:r>
+        <w:rPr>
+          <w:sz w:val="28"/>
+        </w:rPr>
+        <w:t xml:space="preserve"> in a loop.</w:t>
       </w:r>
       <w:bookmarkStart w:id="0" w:name="_GoBack"/>
       <w:bookmarkEnd w:id="0"/>

</xml_diff>